<commit_message>
fixed linking in resume
</commit_message>
<xml_diff>
--- a/assets/downloads/Craig-Wright-Resume.docx
+++ b/assets/downloads/Craig-Wright-Resume.docx
@@ -141,6 +141,41 @@
       </w:r>
       <w:r>
         <w:rPr>
+          <w:rFonts w:ascii="Georgia" w:eastAsia="Georgia" w:hAnsi="Georgia" w:cs="Georgia"/>
+          <w:b/>
+        </w:rPr>
+        <w:t xml:space="preserve"> </w:t>
+      </w:r>
+      <w:r>
+        <w:rPr>
+          <w:rFonts w:ascii="Georgia" w:eastAsia="Georgia" w:hAnsi="Georgia" w:cs="Georgia"/>
+          <w:b/>
+        </w:rPr>
+        <w:t xml:space="preserve"> </w:t>
+      </w:r>
+      <w:bookmarkStart w:id="0" w:name="_GoBack"/>
+      <w:bookmarkEnd w:id="0"/>
+      <w:r>
+        <w:rPr>
+          <w:rFonts w:ascii="Georgia" w:eastAsia="Georgia" w:hAnsi="Georgia" w:cs="Georgia"/>
+          <w:b/>
+        </w:rPr>
+        <w:t xml:space="preserve"> </w:t>
+      </w:r>
+      <w:hyperlink r:id="rId8" w:history="1">
+        <w:r>
+          <w:rPr>
+            <w:color w:val="2B874E"/>
+            <w:sz w:val="20"/>
+            <w:szCs w:val="20"/>
+            <w:u w:val="single"/>
+            <w:shd w:val="clear" w:color="auto" w:fill="F3F3F3"/>
+          </w:rPr>
+          <w:t>https://evening-beach-49814.herokuapp.com/</w:t>
+        </w:r>
+      </w:hyperlink>
+      <w:r>
+        <w:rPr>
           <w:color w:val="2B874E"/>
           <w:sz w:val="20"/>
           <w:szCs w:val="20"/>
@@ -149,25 +184,6 @@
         </w:rPr>
         <w:t xml:space="preserve"> </w:t>
       </w:r>
-      <w:r>
-        <w:rPr>
-          <w:rFonts w:ascii="Georgia" w:eastAsia="Georgia" w:hAnsi="Georgia" w:cs="Georgia"/>
-          <w:b/>
-        </w:rPr>
-        <w:t xml:space="preserve">  </w:t>
-      </w:r>
-      <w:r>
-        <w:rPr>
-          <w:color w:val="2B874E"/>
-          <w:sz w:val="20"/>
-          <w:szCs w:val="20"/>
-          <w:u w:val="single"/>
-          <w:shd w:val="clear" w:color="auto" w:fill="F3F3F3"/>
-        </w:rPr>
-        <w:t>https://evening-beach-49814.herokuapp.com/</w:t>
-      </w:r>
-      <w:bookmarkStart w:id="0" w:name="_GoBack"/>
-      <w:bookmarkEnd w:id="0"/>
     </w:p>
     <w:p>
       <w:pPr>
@@ -260,14 +276,7 @@
           <w:rFonts w:ascii="Times New Roman" w:eastAsia="Times New Roman" w:hAnsi="Times New Roman" w:cs="Times New Roman"/>
           <w:b/>
         </w:rPr>
-        <w:t xml:space="preserve"> MongoDB, Mongoose, Handlebars.js, R</w:t>
-      </w:r>
-      <w:r>
-        <w:rPr>
-          <w:rFonts w:ascii="Times New Roman" w:eastAsia="Times New Roman" w:hAnsi="Times New Roman" w:cs="Times New Roman"/>
-          <w:b/>
-        </w:rPr>
-        <w:t>eact.js, Express.js</w:t>
+        <w:t xml:space="preserve"> MongoDB, Mongoose, Handlebars.js, React.js, Express.js</w:t>
       </w:r>
     </w:p>
     <w:p>
@@ -542,13 +551,7 @@
         <w:rPr>
           <w:rFonts w:ascii="Times New Roman" w:eastAsia="Times New Roman" w:hAnsi="Times New Roman" w:cs="Times New Roman"/>
         </w:rPr>
-        <w:t xml:space="preserve"> </w:t>
-      </w:r>
-      <w:r>
-        <w:rPr>
-          <w:rFonts w:ascii="Times New Roman" w:eastAsia="Times New Roman" w:hAnsi="Times New Roman" w:cs="Times New Roman"/>
-        </w:rPr>
-        <w:t xml:space="preserve">                                 </w:t>
+        <w:t xml:space="preserve">                                  </w:t>
       </w:r>
       <w:r>
         <w:rPr>
@@ -635,13 +638,7 @@
         <w:rPr>
           <w:rFonts w:ascii="Times New Roman" w:eastAsia="Times New Roman" w:hAnsi="Times New Roman" w:cs="Times New Roman"/>
         </w:rPr>
-        <w:t>Collaborated extensively with a group in the design, creation, testing, and presentation ph</w:t>
-      </w:r>
-      <w:r>
-        <w:rPr>
-          <w:rFonts w:ascii="Times New Roman" w:eastAsia="Times New Roman" w:hAnsi="Times New Roman" w:cs="Times New Roman"/>
-        </w:rPr>
-        <w:t>ases of development</w:t>
+        <w:t>Collaborated extensively with a group in the design, creation, testing, and presentation phases of development</w:t>
       </w:r>
     </w:p>
     <w:p>
@@ -781,13 +778,7 @@
           <w:rFonts w:ascii="Times New Roman" w:eastAsia="Times New Roman" w:hAnsi="Times New Roman" w:cs="Times New Roman"/>
         </w:rPr>
         <w:tab/>
-        <w:t xml:space="preserve">       Salt L</w:t>
-      </w:r>
-      <w:r>
-        <w:rPr>
-          <w:rFonts w:ascii="Times New Roman" w:eastAsia="Times New Roman" w:hAnsi="Times New Roman" w:cs="Times New Roman"/>
-        </w:rPr>
-        <w:t>ake City, UT</w:t>
+        <w:t xml:space="preserve">       Salt Lake City, UT</w:t>
       </w:r>
       <w:r>
         <w:rPr>
@@ -1145,13 +1136,7 @@
         <w:rPr>
           <w:rFonts w:ascii="Times New Roman" w:eastAsia="Times New Roman" w:hAnsi="Times New Roman" w:cs="Times New Roman"/>
         </w:rPr>
-        <w:t>Installed network cards on machine</w:t>
-      </w:r>
-      <w:r>
-        <w:rPr>
-          <w:rFonts w:ascii="Times New Roman" w:eastAsia="Times New Roman" w:hAnsi="Times New Roman" w:cs="Times New Roman"/>
-        </w:rPr>
-        <w:t xml:space="preserve">s that improved connectivity for company advertising </w:t>
+        <w:t xml:space="preserve">Installed network cards on machines that improved connectivity for company advertising </w:t>
       </w:r>
     </w:p>
     <w:p>
@@ -1289,13 +1274,7 @@
         <w:rPr>
           <w:rFonts w:ascii="Times New Roman" w:eastAsia="Times New Roman" w:hAnsi="Times New Roman" w:cs="Times New Roman"/>
         </w:rPr>
-        <w:t>Performed extens</w:t>
-      </w:r>
-      <w:r>
-        <w:rPr>
-          <w:rFonts w:ascii="Times New Roman" w:eastAsia="Times New Roman" w:hAnsi="Times New Roman" w:cs="Times New Roman"/>
-        </w:rPr>
-        <w:t>ive chemical testing to verify quality of metals for purchase, such as gold, silver, and platinum</w:t>
+        <w:t>Performed extensive chemical testing to verify quality of metals for purchase, such as gold, silver, and platinum</w:t>
       </w:r>
     </w:p>
     <w:p>
@@ -1416,7 +1395,7 @@
         </w:rPr>
         <w:t xml:space="preserve">     Code: </w:t>
       </w:r>
-      <w:hyperlink r:id="rId8">
+      <w:hyperlink r:id="rId9">
         <w:r>
           <w:rPr>
             <w:color w:val="2B874E"/>
@@ -1441,7 +1420,7 @@
         </w:rPr>
         <w:t>App:</w:t>
       </w:r>
-      <w:hyperlink r:id="rId9">
+      <w:hyperlink r:id="rId10">
         <w:r>
           <w:rPr>
             <w:color w:val="2B874E"/>
@@ -1503,7 +1482,7 @@
         </w:rPr>
         <w:t xml:space="preserve">     Code: </w:t>
       </w:r>
-      <w:hyperlink r:id="rId10">
+      <w:hyperlink r:id="rId11">
         <w:r>
           <w:rPr>
             <w:color w:val="2B874E"/>
@@ -1512,17 +1491,7 @@
             <w:u w:val="single"/>
             <w:shd w:val="clear" w:color="auto" w:fill="F3F3F3"/>
           </w:rPr>
-          <w:t>https://github.com/Craga</w:t>
-        </w:r>
-        <w:r>
-          <w:rPr>
-            <w:color w:val="2B874E"/>
-            <w:sz w:val="20"/>
-            <w:szCs w:val="20"/>
-            <w:u w:val="single"/>
-            <w:shd w:val="clear" w:color="auto" w:fill="F3F3F3"/>
-          </w:rPr>
-          <w:t>dy/NYT-Scrubber</w:t>
+          <w:t>https://github.com/Cragady/NYT-Scrubber</w:t>
         </w:r>
       </w:hyperlink>
       <w:r>
@@ -1531,7 +1500,7 @@
         </w:rPr>
         <w:t xml:space="preserve">     App: </w:t>
       </w:r>
-      <w:hyperlink r:id="rId11">
+      <w:hyperlink r:id="rId12">
         <w:r>
           <w:rPr>
             <w:color w:val="2B874E"/>
@@ -1595,7 +1564,7 @@
         </w:rPr>
         <w:t xml:space="preserve">     Code: </w:t>
       </w:r>
-      <w:hyperlink r:id="rId12">
+      <w:hyperlink r:id="rId13">
         <w:r>
           <w:rPr>
             <w:color w:val="2B874E"/>
@@ -1613,7 +1582,7 @@
         </w:rPr>
         <w:t xml:space="preserve">       App: </w:t>
       </w:r>
-      <w:hyperlink r:id="rId13">
+      <w:hyperlink r:id="rId14">
         <w:r>
           <w:rPr>
             <w:color w:val="2B874E"/>
@@ -1666,7 +1635,7 @@
         </w:rPr>
         <w:t xml:space="preserve">     Code: </w:t>
       </w:r>
-      <w:hyperlink r:id="rId14">
+      <w:hyperlink r:id="rId15">
         <w:r>
           <w:rPr>
             <w:color w:val="2B874E"/>
@@ -1684,7 +1653,7 @@
         </w:rPr>
         <w:t xml:space="preserve">               App: </w:t>
       </w:r>
-      <w:hyperlink r:id="rId15">
+      <w:hyperlink r:id="rId16">
         <w:r>
           <w:rPr>
             <w:color w:val="2B874E"/>
@@ -1735,7 +1704,7 @@
         </w:rPr>
         <w:t xml:space="preserve">     Code: </w:t>
       </w:r>
-      <w:hyperlink r:id="rId16">
+      <w:hyperlink r:id="rId17">
         <w:r>
           <w:rPr>
             <w:color w:val="2B874E"/>
@@ -1744,17 +1713,7 @@
             <w:u w:val="single"/>
             <w:shd w:val="clear" w:color="auto" w:fill="F3F3F3"/>
           </w:rPr>
-          <w:t>https://github.</w:t>
-        </w:r>
-        <w:r>
-          <w:rPr>
-            <w:color w:val="2B874E"/>
-            <w:sz w:val="20"/>
-            <w:szCs w:val="20"/>
-            <w:u w:val="single"/>
-            <w:shd w:val="clear" w:color="auto" w:fill="F3F3F3"/>
-          </w:rPr>
-          <w:t>com/Cragady/Scraper</w:t>
+          <w:t>https://github.com/Cragady/Scraper</w:t>
         </w:r>
       </w:hyperlink>
       <w:r>
@@ -1763,7 +1722,7 @@
         </w:rPr>
         <w:t xml:space="preserve">               App: </w:t>
       </w:r>
-      <w:hyperlink r:id="rId17">
+      <w:hyperlink r:id="rId18">
         <w:r>
           <w:rPr>
             <w:color w:val="2B874E"/>
@@ -1785,9 +1744,9 @@
       </w:r>
     </w:p>
     <w:sectPr>
-      <w:headerReference w:type="default" r:id="rId18"/>
-      <w:headerReference w:type="first" r:id="rId19"/>
-      <w:footerReference w:type="first" r:id="rId20"/>
+      <w:headerReference w:type="default" r:id="rId19"/>
+      <w:headerReference w:type="first" r:id="rId20"/>
+      <w:footerReference w:type="first" r:id="rId21"/>
       <w:pgSz w:w="12240" w:h="15840"/>
       <w:pgMar w:top="360" w:right="720" w:bottom="1440" w:left="720" w:header="0" w:footer="720" w:gutter="0"/>
       <w:pgNumType w:start="1"/>
@@ -2907,6 +2866,29 @@
       <w:szCs w:val="30"/>
     </w:rPr>
   </w:style>
+  <w:style w:type="character" w:styleId="Hyperlink">
+    <w:name w:val="Hyperlink"/>
+    <w:basedOn w:val="DefaultParagraphFont"/>
+    <w:uiPriority w:val="99"/>
+    <w:unhideWhenUsed/>
+    <w:rsid w:val="0055209F"/>
+    <w:rPr>
+      <w:color w:val="0000FF" w:themeColor="hyperlink"/>
+      <w:u w:val="single"/>
+    </w:rPr>
+  </w:style>
+  <w:style w:type="character" w:styleId="UnresolvedMention">
+    <w:name w:val="Unresolved Mention"/>
+    <w:basedOn w:val="DefaultParagraphFont"/>
+    <w:uiPriority w:val="99"/>
+    <w:semiHidden/>
+    <w:unhideWhenUsed/>
+    <w:rsid w:val="0055209F"/>
+    <w:rPr>
+      <w:color w:val="605E5C"/>
+      <w:shd w:val="clear" w:color="auto" w:fill="E1DFDD"/>
+    </w:rPr>
+  </w:style>
 </w:styles>
 </file>
 

</xml_diff>